<commit_message>
seems to be ok
</commit_message>
<xml_diff>
--- a/Тестування програмного продукту.docx
+++ b/Тестування програмного продукту.docx
@@ -12151,6 +12151,7 @@
           <w:lang w:val="en-US"/>
         </w:rPr>
       </w:pPr>
+      <w:bookmarkStart w:id="13" w:name="_GoBack"/>
       <w:r>
         <w:rPr>
           <w:rFonts w:ascii="Consolas" w:hAnsi="Consolas"/>
@@ -12407,6 +12408,17 @@
         </w:rPr>
         <w:t xml:space="preserve"> </w:t>
       </w:r>
+      <w:proofErr w:type="spellStart"/>
+      <w:r>
+        <w:rPr>
+          <w:rFonts w:ascii="Consolas" w:hAnsi="Consolas"/>
+          <w:color w:val="212121"/>
+          <w:sz w:val="21"/>
+          <w:szCs w:val="21"/>
+          <w:lang w:val="en-US"/>
+        </w:rPr>
+        <w:t>Comment</w:t>
+      </w:r>
       <w:r>
         <w:rPr>
           <w:rFonts w:ascii="Consolas" w:hAnsi="Consolas"/>
@@ -12417,6 +12429,7 @@
         </w:rPr>
         <w:t>Count</w:t>
       </w:r>
+      <w:proofErr w:type="spellEnd"/>
     </w:p>
     <w:p>
       <w:pPr>
@@ -12790,6 +12803,7 @@
         <w:t>DESC</w:t>
       </w:r>
     </w:p>
+    <w:bookmarkEnd w:id="13"/>
     <w:p>
       <w:pPr>
         <w:shd w:val="clear" w:color="auto" w:fill="FFFFFE"/>
@@ -13583,7 +13597,7 @@
           <w:numId w:val="4"/>
         </w:numPr>
       </w:pPr>
-      <w:bookmarkStart w:id="13" w:name="_Toc533597814"/>
+      <w:bookmarkStart w:id="14" w:name="_Toc533597814"/>
       <w:r>
         <w:lastRenderedPageBreak/>
         <w:t>Запити на вставку, оновлення, видалення</w:t>
@@ -13597,7 +13611,7 @@
       <w:r>
         <w:t>значень</w:t>
       </w:r>
-      <w:bookmarkEnd w:id="13"/>
+      <w:bookmarkEnd w:id="14"/>
     </w:p>
     <w:p>
       <w:pPr>
@@ -15309,7 +15323,7 @@
           <w:lang w:val="uk-UA"/>
         </w:rPr>
       </w:pPr>
-      <w:bookmarkStart w:id="14" w:name="_Toc533597815"/>
+      <w:bookmarkStart w:id="15" w:name="_Toc533597815"/>
       <w:r>
         <w:br w:type="page"/>
       </w:r>
@@ -15335,7 +15349,7 @@
       <w:r>
         <w:t>інформації</w:t>
       </w:r>
-      <w:bookmarkEnd w:id="14"/>
+      <w:bookmarkEnd w:id="15"/>
     </w:p>
     <w:p>
       <w:pPr>
@@ -15629,19 +15643,7 @@
                               <w:rPr>
                                 <w:lang w:val="uk-UA"/>
                               </w:rPr>
-                              <w:t xml:space="preserve">Рисунок </w:t>
-                            </w:r>
-                            <w:r>
-                              <w:rPr>
-                                <w:lang w:val="uk-UA"/>
-                              </w:rPr>
-                              <w:t>13 – Форма для додавання нової проблеми у</w:t>
-                            </w:r>
-                            <w:r>
-                              <w:rPr>
-                                <w:lang w:val="uk-UA"/>
-                              </w:rPr>
-                              <w:t xml:space="preserve"> БД</w:t>
+                              <w:t>Рисунок 13 – Форма для додавання нової проблеми у БД</w:t>
                             </w:r>
                           </w:p>
                         </w:txbxContent>
@@ -15684,19 +15686,7 @@
                         <w:rPr>
                           <w:lang w:val="uk-UA"/>
                         </w:rPr>
-                        <w:t xml:space="preserve">Рисунок </w:t>
-                      </w:r>
-                      <w:r>
-                        <w:rPr>
-                          <w:lang w:val="uk-UA"/>
-                        </w:rPr>
-                        <w:t>13 – Форма для додавання нової проблеми у</w:t>
-                      </w:r>
-                      <w:r>
-                        <w:rPr>
-                          <w:lang w:val="uk-UA"/>
-                        </w:rPr>
-                        <w:t xml:space="preserve"> БД</w:t>
+                        <w:t>Рисунок 13 – Форма для додавання нової проблеми у БД</w:t>
                       </w:r>
                     </w:p>
                   </w:txbxContent>
@@ -17177,7 +17167,7 @@
           <w:lang w:val="en-US"/>
         </w:rPr>
       </w:pPr>
-      <w:bookmarkStart w:id="15" w:name="_Toc533597816"/>
+      <w:bookmarkStart w:id="16" w:name="_Toc533597816"/>
       <w:r>
         <w:rPr>
           <w:rFonts w:ascii="Consolas" w:hAnsi="Consolas"/>
@@ -18170,7 +18160,7 @@
       <w:r>
         <w:t>виводу даних</w:t>
       </w:r>
-      <w:bookmarkEnd w:id="15"/>
+      <w:bookmarkEnd w:id="16"/>
     </w:p>
     <w:p>
       <w:pPr>
@@ -20589,34 +20579,26 @@
           <w:rFonts w:ascii="Times New Roman CYR" w:hAnsi="Times New Roman CYR" w:cs="Times New Roman CYR"/>
           <w:sz w:val="28"/>
           <w:szCs w:val="28"/>
-          <w:lang w:val="uk-UA"/>
-        </w:rPr>
-      </w:pPr>
-      <w:r>
-        <w:rPr>
-          <w:rFonts w:ascii="Times New Roman CYR" w:hAnsi="Times New Roman CYR" w:cs="Times New Roman CYR"/>
-          <w:sz w:val="28"/>
-          <w:szCs w:val="28"/>
-          <w:lang w:val="uk-UA"/>
-        </w:rPr>
-        <w:t>При натисненні на рядок із дорожнім листом, користувач переходить на екран, який відображає інформацію про працівника, що відноситься до обраного листу</w:t>
-      </w:r>
-      <w:r>
-        <w:rPr>
-          <w:rFonts w:ascii="Times New Roman CYR" w:hAnsi="Times New Roman CYR" w:cs="Times New Roman CYR"/>
-          <w:sz w:val="28"/>
-          <w:szCs w:val="28"/>
-        </w:rPr>
-        <w:t>.</w:t>
-      </w:r>
-      <w:r>
-        <w:rPr>
-          <w:rFonts w:ascii="Times New Roman CYR" w:hAnsi="Times New Roman CYR" w:cs="Times New Roman CYR"/>
-          <w:sz w:val="28"/>
-          <w:szCs w:val="28"/>
-          <w:lang w:val="uk-UA"/>
-        </w:rPr>
-        <w:t xml:space="preserve"> Запит, використаний для отримання даних для даної форми, аналогічний наступному:</w:t>
+          <w:lang w:val="en-US"/>
+        </w:rPr>
+      </w:pPr>
+      <w:r>
+        <w:rPr>
+          <w:rFonts w:ascii="Times New Roman CYR" w:hAnsi="Times New Roman CYR" w:cs="Times New Roman CYR"/>
+          <w:sz w:val="28"/>
+          <w:szCs w:val="28"/>
+          <w:lang w:val="uk-UA"/>
+        </w:rPr>
+        <w:t xml:space="preserve">При натисненні на </w:t>
+      </w:r>
+      <w:r>
+        <w:rPr>
+          <w:rFonts w:ascii="Times New Roman CYR" w:hAnsi="Times New Roman CYR" w:cs="Times New Roman CYR"/>
+          <w:sz w:val="28"/>
+          <w:szCs w:val="28"/>
+          <w:lang w:val="uk-UA"/>
+        </w:rPr>
+        <w:t>посилання для кожної проблеми з’явиться інша сторінка з даними про коментарі до обраної проблеми.</w:t>
       </w:r>
     </w:p>
     <w:p>
@@ -21070,8 +21052,6 @@
         </w:rPr>
         <w:t>(id: Int64) -&gt; Employee? {</w:t>
       </w:r>
-      <w:bookmarkStart w:id="16" w:name="_GoBack"/>
-      <w:bookmarkEnd w:id="16"/>
     </w:p>
     <w:p>
       <w:pPr>
@@ -22021,6 +22001,7 @@
         <w:rPr>
           <w:sz w:val="28"/>
           <w:u w:val="single"/>
+          <w:lang w:val="uk-UA"/>
         </w:rPr>
       </w:pPr>
       <w:hyperlink r:id="rId41" w:history="1">
@@ -22029,7 +22010,45 @@
             <w:rStyle w:val="a3"/>
             <w:sz w:val="28"/>
           </w:rPr>
-          <w:t>https://www.sqlite.org/</w:t>
+          <w:t>https</w:t>
+        </w:r>
+        <w:r>
+          <w:rPr>
+            <w:rStyle w:val="a3"/>
+            <w:sz w:val="28"/>
+            <w:lang w:val="uk-UA"/>
+          </w:rPr>
+          <w:t>://</w:t>
+        </w:r>
+        <w:r>
+          <w:rPr>
+            <w:rStyle w:val="a3"/>
+            <w:sz w:val="28"/>
+          </w:rPr>
+          <w:t>stackoverflow</w:t>
+        </w:r>
+        <w:r>
+          <w:rPr>
+            <w:rStyle w:val="a3"/>
+            <w:sz w:val="28"/>
+            <w:lang w:val="uk-UA"/>
+          </w:rPr>
+          <w:t>.</w:t>
+        </w:r>
+        <w:r>
+          <w:rPr>
+            <w:rStyle w:val="a3"/>
+            <w:sz w:val="28"/>
+          </w:rPr>
+          <w:t>com</w:t>
+        </w:r>
+        <w:r>
+          <w:rPr>
+            <w:rStyle w:val="a3"/>
+            <w:sz w:val="28"/>
+            <w:lang w:val="uk-UA"/>
+          </w:rPr>
+          <w:t>/</w:t>
         </w:r>
       </w:hyperlink>
     </w:p>
@@ -22050,9 +22069,8 @@
         <w:r>
           <w:rPr>
             <w:rStyle w:val="a3"/>
-            <w:sz w:val="28"/>
           </w:rPr>
-          <w:t>https://www.raywenderlich.com/385-sqlite-with-swift-tutorial-getting-started</w:t>
+          <w:t>https://docs.microsoft.com/ru-ru/aspnet/core/?view=aspnetcore-2.2</w:t>
         </w:r>
       </w:hyperlink>
     </w:p>
@@ -22103,7 +22121,7 @@
     <w:p>
       <w:pPr>
         <w:rPr>
-          <w:lang w:val="en-US"/>
+          <w:lang w:val="uk-UA"/>
         </w:rPr>
       </w:pPr>
     </w:p>
@@ -22814,7 +22832,6 @@
     <w:name w:val="Hyperlink"/>
     <w:basedOn w:val="a0"/>
     <w:uiPriority w:val="99"/>
-    <w:semiHidden/>
     <w:unhideWhenUsed/>
     <w:rsid w:val="0049435D"/>
     <w:rPr>
@@ -23258,7 +23275,6 @@
     <w:name w:val="Hyperlink"/>
     <w:basedOn w:val="a0"/>
     <w:uiPriority w:val="99"/>
-    <w:semiHidden/>
     <w:unhideWhenUsed/>
     <w:rsid w:val="0049435D"/>
     <w:rPr>
@@ -23701,7 +23717,7 @@
 </file>
 
 <file path=customXml/itemProps1.xml><?xml version="1.0" encoding="utf-8"?>
-<ds:datastoreItem xmlns:ds="http://schemas.openxmlformats.org/officeDocument/2006/customXml" ds:itemID="{AF66C100-010B-4A32-AC68-5F7E8BEB02B4}">
+<ds:datastoreItem xmlns:ds="http://schemas.openxmlformats.org/officeDocument/2006/customXml" ds:itemID="{25330169-81D3-48E4-B9E9-E6C9BAF318D3}">
   <ds:schemaRefs>
     <ds:schemaRef ds:uri="http://schemas.openxmlformats.org/officeDocument/2006/bibliography"/>
   </ds:schemaRefs>

</xml_diff>